<commit_message>
drew grid, implemented polygons and overlap
</commit_message>
<xml_diff>
--- a/Changelog.docx
+++ b/Changelog.docx
@@ -9,7 +9,7 @@
       </w:pPr>
       <w:r>
         <w:rPr/>
-        <w:t>Andrew Berger</w:t>
+        <w:t xml:space="preserve">Andrew Berger </w:t>
       </w:r>
     </w:p>
     <w:p>
@@ -276,6 +276,35 @@
         <w:tab/>
         <w:tab/>
         <w:t xml:space="preserve"> Implemented Konva API to draw polygons in JavaScript</w:t>
+      </w:r>
+    </w:p>
+    <w:p>
+      <w:pPr>
+        <w:pStyle w:val="Normal"/>
+        <w:rPr/>
+      </w:pPr>
+      <w:r>
+        <w:rPr/>
+      </w:r>
+    </w:p>
+    <w:p>
+      <w:pPr>
+        <w:pStyle w:val="Normal"/>
+        <w:rPr/>
+      </w:pPr>
+      <w:r>
+        <w:rPr/>
+        <w:tab/>
+        <w:tab/>
+        <w:t xml:space="preserve"> Tested collision with </w:t>
+      </w:r>
+      <w:r>
+        <w:rPr/>
+        <w:t>every instance of</w:t>
+      </w:r>
+      <w:r>
+        <w:rPr/>
+        <w:t xml:space="preserve"> two shapes! Success!</w:t>
       </w:r>
     </w:p>
     <w:p>

</xml_diff>

<commit_message>
updated changelog and folders
</commit_message>
<xml_diff>
--- a/Changelog.docx
+++ b/Changelog.docx
@@ -296,33 +296,275 @@
         <w:rPr/>
         <w:tab/>
         <w:tab/>
-        <w:t xml:space="preserve"> Tested collision with </w:t>
-      </w:r>
-      <w:r>
-        <w:rPr/>
-        <w:t>every instance of</w:t>
-      </w:r>
-      <w:r>
-        <w:rPr/>
-        <w:t xml:space="preserve"> two shapes! Success!</w:t>
-      </w:r>
-    </w:p>
-    <w:p>
-      <w:pPr>
-        <w:pStyle w:val="Normal"/>
-        <w:rPr/>
-      </w:pPr>
-      <w:r>
-        <w:rPr/>
-      </w:r>
-    </w:p>
-    <w:p>
-      <w:pPr>
-        <w:pStyle w:val="Normal"/>
-        <w:rPr/>
-      </w:pPr>
-      <w:r>
-        <w:rPr/>
+        <w:t xml:space="preserve"> Tested collision with every instance of two shapes! Success!</w:t>
+      </w:r>
+    </w:p>
+    <w:p>
+      <w:pPr>
+        <w:pStyle w:val="Normal"/>
+        <w:rPr/>
+      </w:pPr>
+      <w:r>
+        <w:rPr/>
+      </w:r>
+    </w:p>
+    <w:p>
+      <w:pPr>
+        <w:pStyle w:val="Normal"/>
+        <w:rPr/>
+      </w:pPr>
+      <w:r>
+        <w:rPr/>
+        <w:t>11-22-2017</w:t>
+        <w:tab/>
+        <w:t xml:space="preserve"> Coded ellipse algorithm.</w:t>
+      </w:r>
+    </w:p>
+    <w:p>
+      <w:pPr>
+        <w:pStyle w:val="Normal"/>
+        <w:rPr/>
+      </w:pPr>
+      <w:r>
+        <w:rPr/>
+        <w:tab/>
+        <w:tab/>
+      </w:r>
+    </w:p>
+    <w:p>
+      <w:pPr>
+        <w:pStyle w:val="Normal"/>
+        <w:rPr/>
+      </w:pPr>
+      <w:r>
+        <w:rPr/>
+        <w:tab/>
+        <w:tab/>
+        <w:t xml:space="preserve"> Implemented command line arguments to input polygons</w:t>
+      </w:r>
+    </w:p>
+    <w:p>
+      <w:pPr>
+        <w:pStyle w:val="Normal"/>
+        <w:rPr/>
+      </w:pPr>
+      <w:r>
+        <w:rPr/>
+      </w:r>
+    </w:p>
+    <w:p>
+      <w:pPr>
+        <w:pStyle w:val="Normal"/>
+        <w:rPr/>
+      </w:pPr>
+      <w:r>
+        <w:rPr/>
+        <w:tab/>
+        <w:tab/>
+        <w:t xml:space="preserve"> Coded algorithm to draw circles around shapes to test overlap first</w:t>
+      </w:r>
+    </w:p>
+    <w:p>
+      <w:pPr>
+        <w:pStyle w:val="Normal"/>
+        <w:rPr/>
+      </w:pPr>
+      <w:r>
+        <w:rPr/>
+      </w:r>
+    </w:p>
+    <w:p>
+      <w:pPr>
+        <w:pStyle w:val="Normal"/>
+        <w:rPr/>
+      </w:pPr>
+      <w:r>
+        <w:rPr/>
+        <w:t>11-23-2017</w:t>
+        <w:tab/>
+        <w:t>Organized shape inheritance with magic pointers</w:t>
+      </w:r>
+    </w:p>
+    <w:p>
+      <w:pPr>
+        <w:pStyle w:val="Normal"/>
+        <w:rPr/>
+      </w:pPr>
+      <w:r>
+        <w:rPr/>
+        <w:tab/>
+        <w:tab/>
+      </w:r>
+    </w:p>
+    <w:p>
+      <w:pPr>
+        <w:pStyle w:val="Normal"/>
+        <w:rPr/>
+      </w:pPr>
+      <w:r>
+        <w:rPr/>
+        <w:tab/>
+        <w:tab/>
+        <w:t>Created ...</w:t>
+      </w:r>
+      <w:r>
+        <w:rPr/>
+        <w:t>from string</w:t>
+      </w:r>
+      <w:r>
+        <w:rPr/>
+        <w:t xml:space="preserve"> function</w:t>
+      </w:r>
+      <w:r>
+        <w:rPr/>
+        <w:t>s</w:t>
+      </w:r>
+      <w:r>
+        <w:rPr/>
+        <w:t xml:space="preserve"> to </w:t>
+      </w:r>
+      <w:r>
+        <w:rPr/>
+        <w:t>build</w:t>
+      </w:r>
+      <w:r>
+        <w:rPr/>
+        <w:t xml:space="preserve"> shape</w:t>
+      </w:r>
+      <w:r>
+        <w:rPr/>
+        <w:t>s</w:t>
+      </w:r>
+      <w:r>
+        <w:rPr/>
+        <w:t xml:space="preserve"> </w:t>
+      </w:r>
+      <w:r>
+        <w:rPr/>
+        <w:t>from</w:t>
+      </w:r>
+      <w:r>
+        <w:rPr/>
+        <w:t xml:space="preserve"> </w:t>
+      </w:r>
+      <w:r>
+        <w:rPr/>
+        <w:t>input arguments</w:t>
+      </w:r>
+    </w:p>
+    <w:p>
+      <w:pPr>
+        <w:pStyle w:val="Normal"/>
+        <w:rPr/>
+      </w:pPr>
+      <w:r>
+        <w:rPr/>
+      </w:r>
+    </w:p>
+    <w:p>
+      <w:pPr>
+        <w:pStyle w:val="Normal"/>
+        <w:rPr/>
+      </w:pPr>
+      <w:r>
+        <w:rPr/>
+        <w:t>11-24-2017</w:t>
+        <w:tab/>
+        <w:t>Coded overlap algorithm to detect the shape’s overlap as circles, then as polygons</w:t>
+      </w:r>
+    </w:p>
+    <w:p>
+      <w:pPr>
+        <w:pStyle w:val="Normal"/>
+        <w:rPr/>
+      </w:pPr>
+      <w:r>
+        <w:rPr/>
+        <w:tab/>
+        <w:tab/>
+      </w:r>
+    </w:p>
+    <w:p>
+      <w:pPr>
+        <w:pStyle w:val="Normal"/>
+        <w:rPr/>
+      </w:pPr>
+      <w:r>
+        <w:rPr/>
+        <w:tab/>
+        <w:tab/>
+        <w:t>if necessary. Integrating overlap algorithms and functions to detect any two polygons.</w:t>
+      </w:r>
+    </w:p>
+    <w:p>
+      <w:pPr>
+        <w:pStyle w:val="Normal"/>
+        <w:rPr/>
+      </w:pPr>
+      <w:r>
+        <w:rPr/>
+      </w:r>
+    </w:p>
+    <w:p>
+      <w:pPr>
+        <w:pStyle w:val="Normal"/>
+        <w:rPr/>
+      </w:pPr>
+      <w:r>
+        <w:rPr/>
+        <w:tab/>
+        <w:tab/>
+        <w:t>Fixed a bug in the code that parses shape data from command line arguments</w:t>
+      </w:r>
+    </w:p>
+    <w:p>
+      <w:pPr>
+        <w:pStyle w:val="Normal"/>
+        <w:rPr/>
+      </w:pPr>
+      <w:r>
+        <w:rPr/>
+      </w:r>
+    </w:p>
+    <w:p>
+      <w:pPr>
+        <w:pStyle w:val="Normal"/>
+        <w:rPr/>
+      </w:pPr>
+      <w:r>
+        <w:rPr/>
+        <w:tab/>
+        <w:tab/>
+        <w:t>Narrowing down the code to get a clean binary!!!!!!!</w:t>
+      </w:r>
+    </w:p>
+    <w:p>
+      <w:pPr>
+        <w:pStyle w:val="Normal"/>
+        <w:rPr/>
+      </w:pPr>
+      <w:r>
+        <w:rPr/>
+      </w:r>
+    </w:p>
+    <w:p>
+      <w:pPr>
+        <w:pStyle w:val="Normal"/>
+        <w:rPr/>
+      </w:pPr>
+      <w:r>
+        <w:rPr/>
+      </w:r>
+    </w:p>
+    <w:p>
+      <w:pPr>
+        <w:pStyle w:val="Normal"/>
+        <w:rPr/>
+      </w:pPr>
+      <w:r>
+        <w:rPr/>
+        <w:tab/>
+        <w:tab/>
       </w:r>
     </w:p>
     <w:p>
@@ -341,6 +583,7 @@
       <w:pgNumType w:fmt="decimal"/>
       <w:formProt w:val="false"/>
       <w:textDirection w:val="lrTb"/>
+      <w:docGrid w:type="default" w:linePitch="100" w:charSpace="0"/>
     </w:sectPr>
   </w:body>
 </w:document>
@@ -352,15 +595,13 @@
     <w:rPrDefault>
       <w:rPr>
         <w:rFonts w:ascii="Liberation Serif" w:hAnsi="Liberation Serif" w:eastAsia="Noto Sans CJK SC Regular" w:cs="FreeSans"/>
-        <w:sz w:val="24"/>
+        <w:sz w:val="20"/>
         <w:szCs w:val="24"/>
         <w:lang w:val="en-US" w:eastAsia="zh-CN" w:bidi="hi-IN"/>
       </w:rPr>
     </w:rPrDefault>
     <w:pPrDefault>
-      <w:pPr>
-        <w:widowControl/>
-      </w:pPr>
+      <w:pPr/>
     </w:pPrDefault>
   </w:docDefaults>
   <w:style w:type="paragraph" w:styleId="Normal">
@@ -368,10 +609,13 @@
     <w:qFormat/>
     <w:pPr>
       <w:widowControl/>
+      <w:bidi w:val="0"/>
+      <w:jc w:val="left"/>
     </w:pPr>
     <w:rPr>
       <w:rFonts w:ascii="Liberation Serif" w:hAnsi="Liberation Serif" w:eastAsia="Noto Sans CJK SC Regular" w:cs="FreeSans"/>
-      <w:color w:val="auto"/>
+      <w:color w:val="00000A"/>
+      <w:kern w:val="0"/>
       <w:sz w:val="24"/>
       <w:szCs w:val="24"/>
       <w:lang w:val="en-US" w:eastAsia="zh-CN" w:bidi="hi-IN"/>

</xml_diff>

<commit_message>
Began file IO and garden inheritence
</commit_message>
<xml_diff>
--- a/Changelog.docx
+++ b/Changelog.docx
@@ -405,51 +405,7 @@
         <w:rPr/>
         <w:tab/>
         <w:tab/>
-        <w:t>Created ...</w:t>
-      </w:r>
-      <w:r>
-        <w:rPr/>
-        <w:t>from string</w:t>
-      </w:r>
-      <w:r>
-        <w:rPr/>
-        <w:t xml:space="preserve"> function</w:t>
-      </w:r>
-      <w:r>
-        <w:rPr/>
-        <w:t>s</w:t>
-      </w:r>
-      <w:r>
-        <w:rPr/>
-        <w:t xml:space="preserve"> to </w:t>
-      </w:r>
-      <w:r>
-        <w:rPr/>
-        <w:t>build</w:t>
-      </w:r>
-      <w:r>
-        <w:rPr/>
-        <w:t xml:space="preserve"> shape</w:t>
-      </w:r>
-      <w:r>
-        <w:rPr/>
-        <w:t>s</w:t>
-      </w:r>
-      <w:r>
-        <w:rPr/>
-        <w:t xml:space="preserve"> </w:t>
-      </w:r>
-      <w:r>
-        <w:rPr/>
-        <w:t>from</w:t>
-      </w:r>
-      <w:r>
-        <w:rPr/>
-        <w:t xml:space="preserve"> </w:t>
-      </w:r>
-      <w:r>
-        <w:rPr/>
-        <w:t>input arguments</w:t>
+        <w:t>Created ...from string functions to build shapes from input arguments</w:t>
       </w:r>
     </w:p>
     <w:p>
@@ -554,6 +510,297 @@
       </w:pPr>
       <w:r>
         <w:rPr/>
+        <w:t>12-28-2017</w:t>
+        <w:tab/>
+        <w:t>Completed Overlap Binary saved to test server.</w:t>
+      </w:r>
+    </w:p>
+    <w:p>
+      <w:pPr>
+        <w:pStyle w:val="Normal"/>
+        <w:rPr/>
+      </w:pPr>
+      <w:r>
+        <w:rPr/>
+        <w:tab/>
+        <w:tab/>
+      </w:r>
+    </w:p>
+    <w:p>
+      <w:pPr>
+        <w:pStyle w:val="Normal"/>
+        <w:rPr/>
+      </w:pPr>
+      <w:r>
+        <w:rPr/>
+        <w:tab/>
+        <w:tab/>
+        <w:t xml:space="preserve">Wrote a script that utilizes the binary, executing it from php and returning the overlap </w:t>
+        <w:tab/>
+        <w:tab/>
+        <w:tab/>
+      </w:r>
+    </w:p>
+    <w:p>
+      <w:pPr>
+        <w:pStyle w:val="Normal"/>
+        <w:rPr/>
+      </w:pPr>
+      <w:r>
+        <w:rPr/>
+        <w:tab/>
+        <w:tab/>
+        <w:t xml:space="preserve">result. Solved a glitch regarding duel libstd file includes that resulted from the default </w:t>
+        <w:tab/>
+        <w:tab/>
+        <w:tab/>
+      </w:r>
+    </w:p>
+    <w:p>
+      <w:pPr>
+        <w:pStyle w:val="Normal"/>
+        <w:rPr/>
+      </w:pPr>
+      <w:r>
+        <w:rPr/>
+        <w:tab/>
+        <w:tab/>
+        <w:t>Ubuntu xampp server settings.</w:t>
+      </w:r>
+    </w:p>
+    <w:p>
+      <w:pPr>
+        <w:pStyle w:val="Normal"/>
+        <w:rPr/>
+      </w:pPr>
+      <w:r>
+        <w:rPr/>
+      </w:r>
+    </w:p>
+    <w:p>
+      <w:pPr>
+        <w:pStyle w:val="Normal"/>
+        <w:rPr/>
+      </w:pPr>
+      <w:r>
+        <w:rPr/>
+        <w:t>12-29-2017</w:t>
+        <w:tab/>
+        <w:t xml:space="preserve">Created subclasses for all garden shapes and garden elements, and scaled the Konva JS </w:t>
+      </w:r>
+    </w:p>
+    <w:p>
+      <w:pPr>
+        <w:pStyle w:val="Normal"/>
+        <w:rPr/>
+      </w:pPr>
+      <w:r>
+        <w:rPr/>
+      </w:r>
+    </w:p>
+    <w:p>
+      <w:pPr>
+        <w:pStyle w:val="Normal"/>
+        <w:rPr/>
+      </w:pPr>
+      <w:r>
+        <w:rPr/>
+        <w:tab/>
+        <w:tab/>
+        <w:t>grid to match design pattern.</w:t>
+      </w:r>
+    </w:p>
+    <w:p>
+      <w:pPr>
+        <w:pStyle w:val="Normal"/>
+        <w:rPr/>
+      </w:pPr>
+      <w:r>
+        <w:rPr/>
+      </w:r>
+    </w:p>
+    <w:p>
+      <w:pPr>
+        <w:pStyle w:val="Normal"/>
+        <w:rPr/>
+      </w:pPr>
+      <w:r>
+        <w:rPr/>
+        <w:t>12-30-2017</w:t>
+        <w:tab/>
+        <w:t>Designed inheritance pattern for file IO.</w:t>
+      </w:r>
+    </w:p>
+    <w:p>
+      <w:pPr>
+        <w:pStyle w:val="Normal"/>
+        <w:rPr/>
+      </w:pPr>
+      <w:r>
+        <w:rPr/>
+      </w:r>
+    </w:p>
+    <w:p>
+      <w:pPr>
+        <w:pStyle w:val="Normal"/>
+        <w:rPr/>
+      </w:pPr>
+      <w:r>
+        <w:rPr/>
+        <w:tab/>
+        <w:tab/>
+        <w:t>Created the Garden class that contains instances of Garden elements.</w:t>
+      </w:r>
+    </w:p>
+    <w:p>
+      <w:pPr>
+        <w:pStyle w:val="Normal"/>
+        <w:rPr/>
+      </w:pPr>
+      <w:r>
+        <w:rPr/>
+      </w:r>
+    </w:p>
+    <w:p>
+      <w:pPr>
+        <w:pStyle w:val="Normal"/>
+        <w:rPr/>
+      </w:pPr>
+      <w:r>
+        <w:rPr/>
+        <w:t>12-31-2017</w:t>
+        <w:tab/>
+        <w:t>Implemented the Shapes and GardenElements classes and constructors.</w:t>
+      </w:r>
+    </w:p>
+    <w:p>
+      <w:pPr>
+        <w:pStyle w:val="Normal"/>
+        <w:rPr/>
+      </w:pPr>
+      <w:r>
+        <w:rPr/>
+      </w:r>
+    </w:p>
+    <w:p>
+      <w:pPr>
+        <w:pStyle w:val="Normal"/>
+        <w:rPr/>
+      </w:pPr>
+      <w:r>
+        <w:rPr/>
+        <w:tab/>
+        <w:tab/>
+        <w:t xml:space="preserve">Wrote the ClipDetector Class that allows shapes to be passed into binary for overlap </w:t>
+      </w:r>
+    </w:p>
+    <w:p>
+      <w:pPr>
+        <w:pStyle w:val="Normal"/>
+        <w:rPr/>
+      </w:pPr>
+      <w:r>
+        <w:rPr/>
+        <w:tab/>
+      </w:r>
+    </w:p>
+    <w:p>
+      <w:pPr>
+        <w:pStyle w:val="Normal"/>
+        <w:rPr/>
+      </w:pPr>
+      <w:r>
+        <w:rPr/>
+        <w:tab/>
+        <w:tab/>
+        <w:t>check, including algorithms for shape to string conversion.</w:t>
+      </w:r>
+    </w:p>
+    <w:p>
+      <w:pPr>
+        <w:pStyle w:val="Normal"/>
+        <w:rPr/>
+      </w:pPr>
+      <w:r>
+        <w:rPr/>
+      </w:r>
+    </w:p>
+    <w:p>
+      <w:pPr>
+        <w:pStyle w:val="Normal"/>
+        <w:rPr/>
+      </w:pPr>
+      <w:r>
+        <w:rPr/>
+        <w:tab/>
+        <w:tab/>
+        <w:t xml:space="preserve">Wrote the FileIO class that allows users to upload and download save files for the </w:t>
+      </w:r>
+    </w:p>
+    <w:p>
+      <w:pPr>
+        <w:pStyle w:val="Normal"/>
+        <w:rPr/>
+      </w:pPr>
+      <w:r>
+        <w:rPr/>
+      </w:r>
+    </w:p>
+    <w:p>
+      <w:pPr>
+        <w:pStyle w:val="Normal"/>
+        <w:rPr/>
+      </w:pPr>
+      <w:r>
+        <w:rPr/>
+        <w:tab/>
+        <w:tab/>
+        <w:t xml:space="preserve">garden, including a fix for XML injection vulnerabilites. </w:t>
+      </w:r>
+    </w:p>
+    <w:p>
+      <w:pPr>
+        <w:pStyle w:val="Normal"/>
+        <w:rPr/>
+      </w:pPr>
+      <w:r>
+        <w:rPr/>
+      </w:r>
+    </w:p>
+    <w:p>
+      <w:pPr>
+        <w:pStyle w:val="Normal"/>
+        <w:rPr/>
+      </w:pPr>
+      <w:r>
+        <w:rPr/>
+        <w:tab/>
+        <w:tab/>
+      </w:r>
+      <w:r>
+        <w:rPr/>
+        <w:t>Implemented drag-and-drop functionality for shapes, tested event handlers.</w:t>
+      </w:r>
+    </w:p>
+    <w:p>
+      <w:pPr>
+        <w:pStyle w:val="Normal"/>
+        <w:rPr/>
+      </w:pPr>
+      <w:r>
+        <w:rPr/>
+      </w:r>
+    </w:p>
+    <w:p>
+      <w:pPr>
+        <w:pStyle w:val="Normal"/>
+        <w:rPr/>
+      </w:pPr>
+      <w:r>
+        <w:rPr/>
+        <w:tab/>
+        <w:tab/>
+        <w:t>HAPPY NEW YEAR!</w:t>
       </w:r>
     </w:p>
     <w:p>
@@ -583,7 +830,7 @@
       <w:pgNumType w:fmt="decimal"/>
       <w:formProt w:val="false"/>
       <w:textDirection w:val="lrTb"/>
-      <w:docGrid w:type="default" w:linePitch="100" w:charSpace="0"/>
+      <w:docGrid w:type="default" w:linePitch="240" w:charSpace="4294961151"/>
     </w:sectPr>
   </w:body>
 </w:document>
@@ -615,7 +862,6 @@
     <w:rPr>
       <w:rFonts w:ascii="Liberation Serif" w:hAnsi="Liberation Serif" w:eastAsia="Noto Sans CJK SC Regular" w:cs="FreeSans"/>
       <w:color w:val="00000A"/>
-      <w:kern w:val="0"/>
       <w:sz w:val="24"/>
       <w:szCs w:val="24"/>
       <w:lang w:val="en-US" w:eastAsia="zh-CN" w:bidi="hi-IN"/>

</xml_diff>

<commit_message>
not pretty, but tons of progress
</commit_message>
<xml_diff>
--- a/Changelog.docx
+++ b/Changelog.docx
@@ -776,9 +776,6 @@
         <w:rPr/>
         <w:tab/>
         <w:tab/>
-      </w:r>
-      <w:r>
-        <w:rPr/>
         <w:t>Implemented drag-and-drop functionality for shapes, tested event handlers.</w:t>
       </w:r>
     </w:p>
@@ -810,8 +807,85 @@
       </w:pPr>
       <w:r>
         <w:rPr/>
-        <w:tab/>
-        <w:tab/>
+      </w:r>
+    </w:p>
+    <w:p>
+      <w:pPr>
+        <w:pStyle w:val="Normal"/>
+        <w:rPr/>
+      </w:pPr>
+      <w:r>
+        <w:rPr/>
+        <w:t>1-20-2018</w:t>
+        <w:tab/>
+        <w:t xml:space="preserve">tried using the usda plant database api https://plantsdb.xyz/search, yet common name </w:t>
+      </w:r>
+    </w:p>
+    <w:p>
+      <w:pPr>
+        <w:pStyle w:val="Normal"/>
+        <w:rPr/>
+      </w:pPr>
+      <w:r>
+        <w:rPr/>
+        <w:tab/>
+      </w:r>
+    </w:p>
+    <w:p>
+      <w:pPr>
+        <w:pStyle w:val="Normal"/>
+        <w:rPr/>
+      </w:pPr>
+      <w:r>
+        <w:rPr/>
+        <w:tab/>
+        <w:tab/>
+        <w:t xml:space="preserve">search failed with names like "Green Beans" or "Bell Peppers" due to common </w:t>
+        <w:tab/>
+        <w:tab/>
+        <w:tab/>
+        <w:tab/>
+      </w:r>
+    </w:p>
+    <w:p>
+      <w:pPr>
+        <w:pStyle w:val="Normal"/>
+        <w:rPr/>
+      </w:pPr>
+      <w:r>
+        <w:rPr/>
+        <w:tab/>
+        <w:tab/>
+        <w:t xml:space="preserve">misnomers. Implemented more practical approach of simple_html_dom and google </w:t>
+        <w:tab/>
+        <w:tab/>
+        <w:tab/>
+      </w:r>
+    </w:p>
+    <w:p>
+      <w:pPr>
+        <w:pStyle w:val="Normal"/>
+        <w:rPr/>
+      </w:pPr>
+      <w:r>
+        <w:rPr/>
+        <w:tab/>
+        <w:tab/>
+        <w:t xml:space="preserve">image parse, using the common name that the user types to fetch an image and displayed </w:t>
+        <w:tab/>
+        <w:tab/>
+      </w:r>
+    </w:p>
+    <w:p>
+      <w:pPr>
+        <w:pStyle w:val="Normal"/>
+        <w:rPr/>
+      </w:pPr>
+      <w:r>
+        <w:rPr/>
+        <w:tab/>
+        <w:tab/>
+        <w:t>the typed name verbatim</w:t>
       </w:r>
     </w:p>
     <w:p>

</xml_diff>

<commit_message>
updated fileIO load feature to accept the new .garden format entirely
</commit_message>
<xml_diff>
--- a/Changelog.docx
+++ b/Changelog.docx
@@ -816,8 +816,210 @@
       </w:pPr>
       <w:r>
         <w:rPr/>
+        <w:t>1-17-2018</w:t>
+        <w:tab/>
+        <w:t>Created ajax functionality, made Visual Garden class, defined constants</w:t>
+      </w:r>
+    </w:p>
+    <w:p>
+      <w:pPr>
+        <w:pStyle w:val="Normal"/>
+        <w:rPr/>
+      </w:pPr>
+      <w:r>
+        <w:rPr/>
+      </w:r>
+    </w:p>
+    <w:p>
+      <w:pPr>
+        <w:pStyle w:val="Normal"/>
+        <w:rPr/>
+      </w:pPr>
+      <w:r>
+        <w:rPr/>
+        <w:t>1-19-2018</w:t>
+        <w:tab/>
+        <w:t>Began the file IO procedure to read and write to xml files</w:t>
+      </w:r>
+    </w:p>
+    <w:p>
+      <w:pPr>
+        <w:pStyle w:val="Normal"/>
+        <w:rPr/>
+      </w:pPr>
+      <w:r>
+        <w:rPr/>
+      </w:r>
+    </w:p>
+    <w:p>
+      <w:pPr>
+        <w:pStyle w:val="Normal"/>
+        <w:rPr/>
+      </w:pPr>
+      <w:r>
+        <w:rPr/>
+        <w:tab/>
+        <w:tab/>
+        <w:t>Began correcting the structure of garden elements</w:t>
+      </w:r>
+    </w:p>
+    <w:p>
+      <w:pPr>
+        <w:pStyle w:val="Normal"/>
+        <w:rPr/>
+      </w:pPr>
+      <w:r>
+        <w:rPr/>
+      </w:r>
+    </w:p>
+    <w:p>
+      <w:pPr>
+        <w:pStyle w:val="Normal"/>
+        <w:rPr/>
+      </w:pPr>
+      <w:r>
+        <w:rPr/>
+        <w:tab/>
+        <w:tab/>
+      </w:r>
+      <w:r>
+        <w:rPr/>
+        <w:t>Added functionality for file upload</w:t>
+      </w:r>
+    </w:p>
+    <w:p>
+      <w:pPr>
+        <w:pStyle w:val="Normal"/>
+        <w:rPr/>
+      </w:pPr>
+      <w:r>
+        <w:rPr/>
+      </w:r>
+    </w:p>
+    <w:p>
+      <w:pPr>
+        <w:pStyle w:val="Normal"/>
+        <w:rPr/>
+      </w:pPr>
+      <w:r>
+        <w:rPr/>
+        <w:tab/>
+        <w:tab/>
+      </w:r>
+      <w:r>
+        <w:rPr/>
+        <w:t>Devised file upload and Visual Garden Hierarchy</w:t>
+      </w:r>
+    </w:p>
+    <w:p>
+      <w:pPr>
+        <w:pStyle w:val="Normal"/>
+        <w:rPr/>
+      </w:pPr>
+      <w:r>
+        <w:rPr/>
+      </w:r>
+    </w:p>
+    <w:p>
+      <w:pPr>
+        <w:pStyle w:val="Normal"/>
+        <w:rPr/>
+      </w:pPr>
+      <w:r>
+        <w:rPr/>
         <w:t>1-20-2018</w:t>
         <w:tab/>
+      </w:r>
+      <w:r>
+        <w:rPr/>
+        <w:t xml:space="preserve">Create a basic sample .xml file and uploaded it, parsed it, and saved it to the user’s </w:t>
+        <w:tab/>
+        <w:tab/>
+      </w:r>
+    </w:p>
+    <w:p>
+      <w:pPr>
+        <w:pStyle w:val="Normal"/>
+        <w:rPr/>
+      </w:pPr>
+      <w:r>
+        <w:rPr/>
+      </w:r>
+    </w:p>
+    <w:p>
+      <w:pPr>
+        <w:pStyle w:val="Normal"/>
+        <w:rPr/>
+      </w:pPr>
+      <w:r>
+        <w:rPr/>
+        <w:tab/>
+        <w:tab/>
+        <w:t>downloads.</w:t>
+      </w:r>
+    </w:p>
+    <w:p>
+      <w:pPr>
+        <w:pStyle w:val="Normal"/>
+        <w:rPr/>
+      </w:pPr>
+      <w:r>
+        <w:rPr/>
+      </w:r>
+    </w:p>
+    <w:p>
+      <w:pPr>
+        <w:pStyle w:val="Normal"/>
+        <w:rPr/>
+      </w:pPr>
+      <w:r>
+        <w:rPr/>
+        <w:tab/>
+        <w:tab/>
+        <w:t xml:space="preserve">Created an actual sample of a .garden save file that comprehensively detailed the </w:t>
+      </w:r>
+    </w:p>
+    <w:p>
+      <w:pPr>
+        <w:pStyle w:val="Normal"/>
+        <w:rPr/>
+      </w:pPr>
+      <w:r>
+        <w:rPr/>
+      </w:r>
+    </w:p>
+    <w:p>
+      <w:pPr>
+        <w:pStyle w:val="Normal"/>
+        <w:rPr/>
+      </w:pPr>
+      <w:r>
+        <w:rPr/>
+        <w:tab/>
+        <w:tab/>
+        <w:t xml:space="preserve">program save file structure. (See sample.garden in the Plans folder) </w:t>
+      </w:r>
+    </w:p>
+    <w:p>
+      <w:pPr>
+        <w:pStyle w:val="Normal"/>
+        <w:rPr/>
+      </w:pPr>
+      <w:r>
+        <w:rPr/>
+        <w:tab/>
+        <w:tab/>
+      </w:r>
+    </w:p>
+    <w:p>
+      <w:pPr>
+        <w:pStyle w:val="Normal"/>
+        <w:rPr/>
+      </w:pPr>
+      <w:r>
+        <w:rPr/>
+        <w:tab/>
+        <w:tab/>
         <w:t xml:space="preserve">tried using the usda plant database api https://plantsdb.xyz/search, yet common name </w:t>
       </w:r>
     </w:p>
@@ -885,16 +1087,81 @@
         <w:rPr/>
         <w:tab/>
         <w:tab/>
-        <w:t>the typed name verbatim</w:t>
-      </w:r>
-    </w:p>
-    <w:p>
-      <w:pPr>
-        <w:pStyle w:val="Normal"/>
-        <w:rPr/>
-      </w:pPr>
-      <w:r>
-        <w:rPr/>
+        <w:t xml:space="preserve">the typed name verbatim. </w:t>
+      </w:r>
+      <w:r>
+        <w:rPr/>
+        <w:t xml:space="preserve">Later corrected the search to only hit Burpee.com to avoid </w:t>
+      </w:r>
+    </w:p>
+    <w:p>
+      <w:pPr>
+        <w:pStyle w:val="Normal"/>
+        <w:rPr/>
+      </w:pPr>
+      <w:r>
+        <w:rPr/>
+        <w:tab/>
+      </w:r>
+    </w:p>
+    <w:p>
+      <w:pPr>
+        <w:pStyle w:val="Normal"/>
+        <w:rPr/>
+      </w:pPr>
+      <w:r>
+        <w:rPr/>
+        <w:tab/>
+        <w:tab/>
+      </w:r>
+      <w:r>
+        <w:rPr/>
+        <w:t>pulling up images that were non plant related.</w:t>
+      </w:r>
+    </w:p>
+    <w:p>
+      <w:pPr>
+        <w:pStyle w:val="Normal"/>
+        <w:rPr/>
+      </w:pPr>
+      <w:r>
+        <w:rPr/>
+      </w:r>
+    </w:p>
+    <w:p>
+      <w:pPr>
+        <w:pStyle w:val="Normal"/>
+        <w:rPr/>
+      </w:pPr>
+      <w:r>
+        <w:rPr/>
+        <w:t>1-21-2018</w:t>
+        <w:tab/>
+      </w:r>
+      <w:r>
+        <w:rPr/>
+        <w:t xml:space="preserve">Made the file IO load feature that completely breaks a .garden save file into php garden </w:t>
+      </w:r>
+    </w:p>
+    <w:p>
+      <w:pPr>
+        <w:pStyle w:val="Normal"/>
+        <w:rPr/>
+      </w:pPr>
+      <w:r>
+        <w:rPr/>
+      </w:r>
+    </w:p>
+    <w:p>
+      <w:pPr>
+        <w:pStyle w:val="Normal"/>
+        <w:rPr/>
+      </w:pPr>
+      <w:r>
+        <w:rPr/>
+        <w:tab/>
+        <w:tab/>
+        <w:t>objects. The VisualGarden class will draw these objects to the screen in Javascript.</w:t>
       </w:r>
     </w:p>
     <w:sectPr>

</xml_diff>